<commit_message>
updated documentaion for alarm logic
</commit_message>
<xml_diff>
--- a/uwes new documentaion.docx
+++ b/uwes new documentaion.docx
@@ -1,6 +1,6 @@
 
 <file path=word/document.xml><?xml version="1.0" encoding="utf-8"?>
-<w:document xmlns:wpc="http://schemas.microsoft.com/office/word/2010/wordprocessingCanvas" xmlns:cx="http://schemas.microsoft.com/office/drawing/2014/chartex" xmlns:cx1="http://schemas.microsoft.com/office/drawing/2015/9/8/chartex" xmlns:cx2="http://schemas.microsoft.com/office/drawing/2015/10/21/chartex" xmlns:cx3="http://schemas.microsoft.com/office/drawing/2016/5/9/chartex" xmlns:cx4="http://schemas.microsoft.com/office/drawing/2016/5/10/chartex" xmlns:cx5="http://schemas.microsoft.com/office/drawing/2016/5/11/chartex" xmlns:cx6="http://schemas.microsoft.com/office/drawing/2016/5/12/chartex" xmlns:cx7="http://schemas.microsoft.com/office/drawing/2016/5/13/chartex" xmlns:cx8="http://schemas.microsoft.com/office/drawing/2016/5/14/chartex" xmlns:mc="http://schemas.openxmlformats.org/markup-compatibility/2006" xmlns:aink="http://schemas.microsoft.com/office/drawing/2016/ink" xmlns:am3d="http://schemas.microsoft.com/office/drawing/2017/model3d" xmlns:o="urn:schemas-microsoft-com:office:office" xmlns:oel="http://schemas.microsoft.com/office/2019/extlst" xmlns:r="http://schemas.openxmlformats.org/officeDocument/2006/relationships" xmlns:m="http://schemas.openxmlformats.org/officeDocument/2006/math" xmlns:v="urn:schemas-microsoft-com:vml" xmlns:wp14="http://schemas.microsoft.com/office/word/2010/wordprocessingDrawing" xmlns:wp="http://schemas.openxmlformats.org/drawingml/2006/wordprocessingDrawing" xmlns:w10="urn:schemas-microsoft-com:office:word" xmlns:w="http://schemas.openxmlformats.org/wordprocessingml/2006/main" xmlns:w14="http://schemas.microsoft.com/office/word/2010/wordml" xmlns:w15="http://schemas.microsoft.com/office/word/2012/wordml" xmlns:w16cex="http://schemas.microsoft.com/office/word/2018/wordml/cex" xmlns:w16cid="http://schemas.microsoft.com/office/word/2016/wordml/cid" xmlns:w16="http://schemas.microsoft.com/office/word/2018/wordml" xmlns:w16sdtdh="http://schemas.microsoft.com/office/word/2020/wordml/sdtdatahash" xmlns:w16se="http://schemas.microsoft.com/office/word/2015/wordml/symex" xmlns:wpg="http://schemas.microsoft.com/office/word/2010/wordprocessingGroup" xmlns:wpi="http://schemas.microsoft.com/office/word/2010/wordprocessingInk" xmlns:wne="http://schemas.microsoft.com/office/word/2006/wordml" xmlns:wps="http://schemas.microsoft.com/office/word/2010/wordprocessingShape" mc:Ignorable="w14 w15 w16se w16cid w16 w16cex w16sdtdh wp14">
+<w:document xmlns:wpc="http://schemas.microsoft.com/office/word/2010/wordprocessingCanvas" xmlns:cx="http://schemas.microsoft.com/office/drawing/2014/chartex" xmlns:cx1="http://schemas.microsoft.com/office/drawing/2015/9/8/chartex" xmlns:mc="http://schemas.openxmlformats.org/markup-compatibility/2006" xmlns:o="urn:schemas-microsoft-com:office:office" xmlns:r="http://schemas.openxmlformats.org/officeDocument/2006/relationships" xmlns:m="http://schemas.openxmlformats.org/officeDocument/2006/math" xmlns:v="urn:schemas-microsoft-com:vml" xmlns:wp14="http://schemas.microsoft.com/office/word/2010/wordprocessingDrawing" xmlns:wp="http://schemas.openxmlformats.org/drawingml/2006/wordprocessingDrawing" xmlns:w10="urn:schemas-microsoft-com:office:word" xmlns:w="http://schemas.openxmlformats.org/wordprocessingml/2006/main" xmlns:w14="http://schemas.microsoft.com/office/word/2010/wordml" xmlns:w15="http://schemas.microsoft.com/office/word/2012/wordml" xmlns:w16se="http://schemas.microsoft.com/office/word/2015/wordml/symex" xmlns:wpg="http://schemas.microsoft.com/office/word/2010/wordprocessingGroup" xmlns:wpi="http://schemas.microsoft.com/office/word/2010/wordprocessingInk" xmlns:wne="http://schemas.microsoft.com/office/word/2006/wordml" xmlns:wps="http://schemas.microsoft.com/office/word/2010/wordprocessingShape" mc:Ignorable="w14 w15 w16se wp14">
   <w:body>
     <w:p>
       <w:pPr>
@@ -109,7 +109,23 @@
           <w:sz w:val="24"/>
           <w:szCs w:val="24"/>
         </w:rPr>
-        <w:t>First 6 numbers are dd/mm/</w:t>
+        <w:t xml:space="preserve">First 6 numbers are </w:t>
+      </w:r>
+      <w:proofErr w:type="spellStart"/>
+      <w:r>
+        <w:rPr>
+          <w:sz w:val="24"/>
+          <w:szCs w:val="24"/>
+        </w:rPr>
+        <w:t>dd</w:t>
+      </w:r>
+      <w:proofErr w:type="spellEnd"/>
+      <w:r>
+        <w:rPr>
+          <w:sz w:val="24"/>
+          <w:szCs w:val="24"/>
+        </w:rPr>
+        <w:t>/mm/</w:t>
       </w:r>
       <w:proofErr w:type="spellStart"/>
       <w:r>
@@ -373,178 +389,41 @@
         </w:rPr>
         <w:t>:</w:t>
       </w:r>
-    </w:p>
-    <w:p>
-      <w:pPr>
-        <w:tabs>
-          <w:tab w:val="left" w:pos="2940"/>
-        </w:tabs>
-        <w:ind w:left="1440"/>
-        <w:jc w:val="both"/>
-        <w:rPr>
-          <w:sz w:val="24"/>
-          <w:szCs w:val="24"/>
-        </w:rPr>
-      </w:pPr>
-      <w:r>
-        <w:rPr>
-          <w:sz w:val="24"/>
-          <w:szCs w:val="24"/>
-        </w:rPr>
-        <w:t xml:space="preserve">Actual </w:t>
-      </w:r>
-      <w:r>
-        <w:rPr>
-          <w:sz w:val="24"/>
-          <w:szCs w:val="24"/>
-        </w:rPr>
-        <w:t>Position</w:t>
-      </w:r>
-      <w:r>
-        <w:rPr>
-          <w:sz w:val="24"/>
-          <w:szCs w:val="24"/>
-        </w:rPr>
-        <w:t xml:space="preserve"> (</w:t>
-      </w:r>
-      <w:proofErr w:type="spellStart"/>
-      <w:r>
-        <w:rPr>
-          <w:sz w:val="24"/>
-          <w:szCs w:val="24"/>
-        </w:rPr>
-        <w:t>act_P</w:t>
-      </w:r>
-      <w:proofErr w:type="spellEnd"/>
-      <w:r>
-        <w:rPr>
-          <w:sz w:val="24"/>
-          <w:szCs w:val="24"/>
-        </w:rPr>
-        <w:t>)</w:t>
-      </w:r>
-    </w:p>
-    <w:p>
-      <w:pPr>
-        <w:tabs>
-          <w:tab w:val="left" w:pos="2940"/>
-        </w:tabs>
-        <w:ind w:left="1440"/>
-        <w:jc w:val="both"/>
-        <w:rPr>
-          <w:sz w:val="24"/>
-          <w:szCs w:val="24"/>
-        </w:rPr>
-      </w:pPr>
-      <w:r>
-        <w:rPr>
-          <w:sz w:val="24"/>
-          <w:szCs w:val="24"/>
-        </w:rPr>
-        <w:t>Projected</w:t>
-      </w:r>
-      <w:r>
-        <w:rPr>
-          <w:sz w:val="24"/>
-          <w:szCs w:val="24"/>
-        </w:rPr>
-        <w:t xml:space="preserve"> position </w:t>
-      </w:r>
-      <w:r>
-        <w:rPr>
-          <w:color w:val="FF0000"/>
-          <w:sz w:val="24"/>
-          <w:szCs w:val="24"/>
-        </w:rPr>
-        <w:t xml:space="preserve">after S seconds </w:t>
-      </w:r>
-      <w:r>
-        <w:rPr>
-          <w:sz w:val="24"/>
-          <w:szCs w:val="24"/>
-        </w:rPr>
-        <w:t>(</w:t>
-      </w:r>
-      <w:proofErr w:type="spellStart"/>
-      <w:r>
-        <w:rPr>
-          <w:sz w:val="24"/>
-          <w:szCs w:val="24"/>
-        </w:rPr>
-        <w:t>Proj_P</w:t>
-      </w:r>
-      <w:r>
-        <w:rPr>
-          <w:sz w:val="24"/>
-          <w:szCs w:val="24"/>
-        </w:rPr>
-        <w:t>_G</w:t>
-      </w:r>
-      <w:proofErr w:type="spellEnd"/>
-      <w:r>
-        <w:rPr>
-          <w:sz w:val="24"/>
-          <w:szCs w:val="24"/>
-        </w:rPr>
-        <w:t>)</w:t>
-      </w:r>
-      <w:r>
-        <w:rPr>
-          <w:sz w:val="24"/>
-          <w:szCs w:val="24"/>
-        </w:rPr>
-        <w:t xml:space="preserve"> calculated from given knots and heading</w:t>
-      </w:r>
-    </w:p>
-    <w:p>
-      <w:pPr>
-        <w:tabs>
-          <w:tab w:val="left" w:pos="2940"/>
-        </w:tabs>
-        <w:ind w:left="1440"/>
-        <w:jc w:val="both"/>
-        <w:rPr>
-          <w:sz w:val="24"/>
-          <w:szCs w:val="24"/>
-        </w:rPr>
-      </w:pPr>
-      <w:r>
-        <w:rPr>
-          <w:sz w:val="24"/>
-          <w:szCs w:val="24"/>
-        </w:rPr>
-        <w:t xml:space="preserve">Projected position </w:t>
-      </w:r>
-      <w:r>
-        <w:rPr>
-          <w:color w:val="FF0000"/>
-          <w:sz w:val="24"/>
-          <w:szCs w:val="24"/>
-        </w:rPr>
-        <w:t xml:space="preserve">after S seconds </w:t>
-      </w:r>
-      <w:r>
-        <w:rPr>
-          <w:sz w:val="24"/>
-          <w:szCs w:val="24"/>
-        </w:rPr>
-        <w:t>(</w:t>
-      </w:r>
-      <w:proofErr w:type="spellStart"/>
-      <w:r>
-        <w:rPr>
-          <w:sz w:val="24"/>
-          <w:szCs w:val="24"/>
-        </w:rPr>
-        <w:t>Proj_P_C</w:t>
-      </w:r>
-      <w:proofErr w:type="spellEnd"/>
-      <w:r>
-        <w:rPr>
-          <w:sz w:val="24"/>
-          <w:szCs w:val="24"/>
-        </w:rPr>
-        <w:t>) calculated from given heading and given position (calculated knots)</w:t>
+      <w:r>
+        <w:rPr>
+          <w:sz w:val="24"/>
+          <w:szCs w:val="24"/>
+          <w:u w:val="single"/>
+        </w:rPr>
+        <w:t xml:space="preserve"> </w:t>
+      </w:r>
+    </w:p>
+    <w:p>
+      <w:pPr>
+        <w:tabs>
+          <w:tab w:val="left" w:pos="2940"/>
+        </w:tabs>
+        <w:jc w:val="both"/>
+        <w:rPr>
+          <w:sz w:val="24"/>
+          <w:szCs w:val="24"/>
+        </w:rPr>
+      </w:pPr>
+      <w:r>
+        <w:rPr>
+          <w:sz w:val="24"/>
+          <w:szCs w:val="24"/>
+        </w:rPr>
+        <w:t xml:space="preserve">               Alarm processor runs independently of the re</w:t>
+      </w:r>
+      <w:bookmarkStart w:id="0" w:name="_GoBack"/>
+      <w:bookmarkEnd w:id="0"/>
+      <w:r>
+        <w:rPr>
+          <w:sz w:val="24"/>
+          <w:szCs w:val="24"/>
+        </w:rPr>
+        <w:t>st of the program so that it can have timers that don’t get held up by other processes.</w:t>
       </w:r>
     </w:p>
     <w:p>
@@ -568,24 +447,105 @@
           <w:sz w:val="24"/>
           <w:szCs w:val="24"/>
         </w:rPr>
-        <w:t xml:space="preserve">Case 1: Outlier in </w:t>
-      </w:r>
-      <w:proofErr w:type="gramStart"/>
-      <w:r>
-        <w:rPr>
-          <w:sz w:val="24"/>
-          <w:szCs w:val="24"/>
-        </w:rPr>
-        <w:t>X,Y</w:t>
-      </w:r>
-      <w:proofErr w:type="gramEnd"/>
-      <w:r>
-        <w:rPr>
-          <w:sz w:val="24"/>
-          <w:szCs w:val="24"/>
-        </w:rPr>
-        <w:t xml:space="preserve">,Z, Knots </w:t>
-      </w:r>
+        <w:t xml:space="preserve">Case 0: No Data </w:t>
+      </w:r>
+    </w:p>
+    <w:p>
+      <w:pPr>
+        <w:pStyle w:val="ListParagraph"/>
+        <w:numPr>
+          <w:ilvl w:val="1"/>
+          <w:numId w:val="3"/>
+        </w:numPr>
+        <w:tabs>
+          <w:tab w:val="left" w:pos="2940"/>
+        </w:tabs>
+        <w:jc w:val="both"/>
+        <w:rPr>
+          <w:sz w:val="24"/>
+          <w:szCs w:val="24"/>
+        </w:rPr>
+      </w:pPr>
+      <w:r>
+        <w:rPr>
+          <w:sz w:val="24"/>
+          <w:szCs w:val="24"/>
+        </w:rPr>
+        <w:t xml:space="preserve">Classify data into 3 </w:t>
+      </w:r>
+      <w:proofErr w:type="spellStart"/>
+      <w:r>
+        <w:rPr>
+          <w:sz w:val="24"/>
+          <w:szCs w:val="24"/>
+        </w:rPr>
+        <w:t>catagories</w:t>
+      </w:r>
+      <w:proofErr w:type="spellEnd"/>
+      <w:r>
+        <w:rPr>
+          <w:sz w:val="24"/>
+          <w:szCs w:val="24"/>
+        </w:rPr>
+        <w:t xml:space="preserve">: none, PP, Code 11 </w:t>
+      </w:r>
+    </w:p>
+    <w:p>
+      <w:pPr>
+        <w:pStyle w:val="ListParagraph"/>
+        <w:numPr>
+          <w:ilvl w:val="1"/>
+          <w:numId w:val="3"/>
+        </w:numPr>
+        <w:tabs>
+          <w:tab w:val="left" w:pos="2940"/>
+        </w:tabs>
+        <w:jc w:val="both"/>
+        <w:rPr>
+          <w:sz w:val="24"/>
+          <w:szCs w:val="24"/>
+        </w:rPr>
+      </w:pPr>
+      <w:r>
+        <w:rPr>
+          <w:sz w:val="24"/>
+          <w:szCs w:val="24"/>
+        </w:rPr>
+        <w:t xml:space="preserve">Alarm handler will have a timer set to a </w:t>
+      </w:r>
+      <w:r>
+        <w:rPr>
+          <w:i/>
+          <w:sz w:val="24"/>
+          <w:szCs w:val="24"/>
+          <w:u w:val="single"/>
+        </w:rPr>
+        <w:t>seconds</w:t>
+      </w:r>
+      <w:r>
+        <w:rPr>
+          <w:i/>
+          <w:sz w:val="24"/>
+          <w:szCs w:val="24"/>
+        </w:rPr>
+        <w:t xml:space="preserve"> </w:t>
+      </w:r>
+      <w:r>
+        <w:rPr>
+          <w:sz w:val="24"/>
+          <w:szCs w:val="24"/>
+        </w:rPr>
+        <w:t xml:space="preserve">variable that can </w:t>
+      </w:r>
+      <w:proofErr w:type="spellStart"/>
+      <w:r>
+        <w:rPr>
+          <w:sz w:val="24"/>
+          <w:szCs w:val="24"/>
+        </w:rPr>
+        <w:t>config</w:t>
+      </w:r>
+      <w:proofErr w:type="spellEnd"/>
     </w:p>
     <w:p>
       <w:pPr>
@@ -608,7 +568,22 @@
           <w:sz w:val="24"/>
           <w:szCs w:val="24"/>
         </w:rPr>
-        <w:t xml:space="preserve">Needs 5 concurrent occurrences for Position </w:t>
+        <w:t xml:space="preserve">That timer gets reset every time a </w:t>
+      </w:r>
+      <w:r>
+        <w:rPr>
+          <w:sz w:val="24"/>
+          <w:szCs w:val="24"/>
+          <w:u w:val="single"/>
+        </w:rPr>
+        <w:t>PP or Code 11</w:t>
+      </w:r>
+      <w:r>
+        <w:rPr>
+          <w:sz w:val="24"/>
+          <w:szCs w:val="24"/>
+        </w:rPr>
+        <w:t xml:space="preserve"> is seen</w:t>
       </w:r>
     </w:p>
     <w:p>
@@ -632,7 +607,7 @@
           <w:sz w:val="24"/>
           <w:szCs w:val="24"/>
         </w:rPr>
-        <w:t>Needs 2 out of 5 occurrences for Projected Position</w:t>
+        <w:t>Once timer runs out, alarm enable</w:t>
       </w:r>
     </w:p>
     <w:p>
@@ -656,7 +631,194 @@
           <w:sz w:val="24"/>
           <w:szCs w:val="24"/>
         </w:rPr>
-        <w:t>2500 &lt; x &lt; 15560 yards</w:t>
+        <w:t xml:space="preserve">Alarm handler also has </w:t>
+      </w:r>
+      <w:r>
+        <w:rPr>
+          <w:i/>
+          <w:sz w:val="24"/>
+          <w:szCs w:val="24"/>
+          <w:u w:val="single"/>
+        </w:rPr>
+        <w:t>R value</w:t>
+      </w:r>
+      <w:r>
+        <w:rPr>
+          <w:i/>
+          <w:sz w:val="24"/>
+          <w:szCs w:val="24"/>
+        </w:rPr>
+        <w:t xml:space="preserve"> </w:t>
+      </w:r>
+      <w:r>
+        <w:rPr>
+          <w:sz w:val="24"/>
+          <w:szCs w:val="24"/>
+        </w:rPr>
+        <w:t>that</w:t>
+      </w:r>
+      <w:r>
+        <w:rPr>
+          <w:sz w:val="24"/>
+          <w:szCs w:val="24"/>
+        </w:rPr>
+        <w:t xml:space="preserve"> gets calculated and set every time there is a Code 11</w:t>
+      </w:r>
+    </w:p>
+    <w:p>
+      <w:pPr>
+        <w:pStyle w:val="ListParagraph"/>
+        <w:numPr>
+          <w:ilvl w:val="2"/>
+          <w:numId w:val="3"/>
+        </w:numPr>
+        <w:tabs>
+          <w:tab w:val="left" w:pos="2940"/>
+        </w:tabs>
+        <w:jc w:val="both"/>
+        <w:rPr>
+          <w:sz w:val="24"/>
+          <w:szCs w:val="24"/>
+        </w:rPr>
+      </w:pPr>
+      <w:r>
+        <w:rPr>
+          <w:sz w:val="24"/>
+          <w:szCs w:val="24"/>
+        </w:rPr>
+        <w:t xml:space="preserve">The timer resets every time a </w:t>
+      </w:r>
+      <w:r>
+        <w:rPr>
+          <w:sz w:val="24"/>
+          <w:szCs w:val="24"/>
+          <w:u w:val="single"/>
+        </w:rPr>
+        <w:t>Code 11</w:t>
+      </w:r>
+      <w:r>
+        <w:rPr>
+          <w:sz w:val="24"/>
+          <w:szCs w:val="24"/>
+        </w:rPr>
+        <w:t xml:space="preserve"> is seen</w:t>
+      </w:r>
+    </w:p>
+    <w:p>
+      <w:pPr>
+        <w:pStyle w:val="ListParagraph"/>
+        <w:numPr>
+          <w:ilvl w:val="2"/>
+          <w:numId w:val="3"/>
+        </w:numPr>
+        <w:tabs>
+          <w:tab w:val="left" w:pos="2940"/>
+        </w:tabs>
+        <w:jc w:val="both"/>
+        <w:rPr>
+          <w:sz w:val="24"/>
+          <w:szCs w:val="24"/>
+        </w:rPr>
+      </w:pPr>
+      <w:r>
+        <w:rPr>
+          <w:sz w:val="24"/>
+          <w:szCs w:val="24"/>
+        </w:rPr>
+        <w:t>Once the timer runs out, alarm enable</w:t>
+      </w:r>
+    </w:p>
+    <w:p>
+      <w:pPr>
+        <w:pStyle w:val="ListParagraph"/>
+        <w:numPr>
+          <w:ilvl w:val="0"/>
+          <w:numId w:val="3"/>
+        </w:numPr>
+        <w:tabs>
+          <w:tab w:val="left" w:pos="2940"/>
+        </w:tabs>
+        <w:jc w:val="both"/>
+        <w:rPr>
+          <w:sz w:val="24"/>
+          <w:szCs w:val="24"/>
+        </w:rPr>
+      </w:pPr>
+      <w:r>
+        <w:rPr>
+          <w:sz w:val="24"/>
+          <w:szCs w:val="24"/>
+        </w:rPr>
+        <w:t xml:space="preserve">Case 1: </w:t>
+      </w:r>
+      <w:r>
+        <w:rPr>
+          <w:sz w:val="24"/>
+          <w:szCs w:val="24"/>
+        </w:rPr>
+        <w:t>Check Valid (</w:t>
+      </w:r>
+      <w:r>
+        <w:rPr>
+          <w:sz w:val="24"/>
+          <w:szCs w:val="24"/>
+        </w:rPr>
+        <w:t xml:space="preserve">Outlier in X,Y,Z, Knots </w:t>
+      </w:r>
+      <w:r>
+        <w:rPr>
+          <w:sz w:val="24"/>
+          <w:szCs w:val="24"/>
+        </w:rPr>
+        <w:t>)</w:t>
+      </w:r>
+    </w:p>
+    <w:p>
+      <w:pPr>
+        <w:pStyle w:val="ListParagraph"/>
+        <w:numPr>
+          <w:ilvl w:val="2"/>
+          <w:numId w:val="3"/>
+        </w:numPr>
+        <w:tabs>
+          <w:tab w:val="left" w:pos="2940"/>
+        </w:tabs>
+        <w:jc w:val="both"/>
+        <w:rPr>
+          <w:sz w:val="24"/>
+          <w:szCs w:val="24"/>
+        </w:rPr>
+      </w:pPr>
+      <w:r>
+        <w:rPr>
+          <w:sz w:val="24"/>
+          <w:szCs w:val="24"/>
+        </w:rPr>
+        <w:t xml:space="preserve">Needs 5 concurrent occurrences for Position </w:t>
+      </w:r>
+    </w:p>
+    <w:p>
+      <w:pPr>
+        <w:pStyle w:val="ListParagraph"/>
+        <w:numPr>
+          <w:ilvl w:val="2"/>
+          <w:numId w:val="3"/>
+        </w:numPr>
+        <w:tabs>
+          <w:tab w:val="left" w:pos="2940"/>
+        </w:tabs>
+        <w:jc w:val="both"/>
+        <w:rPr>
+          <w:sz w:val="24"/>
+          <w:szCs w:val="24"/>
+        </w:rPr>
+      </w:pPr>
+      <w:r>
+        <w:rPr>
+          <w:sz w:val="24"/>
+          <w:szCs w:val="24"/>
+        </w:rPr>
+        <w:t>Not calculating projected position</w:t>
       </w:r>
     </w:p>
     <w:p>
@@ -680,7 +842,7 @@
           <w:sz w:val="24"/>
           <w:szCs w:val="24"/>
         </w:rPr>
-        <w:t>-220 &lt; y &lt; 2200 yards</w:t>
+        <w:t>2500 &lt; x &lt; 15560 yards</w:t>
       </w:r>
     </w:p>
     <w:p>
@@ -704,14 +866,7 @@
           <w:sz w:val="24"/>
           <w:szCs w:val="24"/>
         </w:rPr>
-        <w:t>25 &lt; z &lt; -600 feet</w:t>
-      </w:r>
-      <w:r>
-        <w:rPr>
-          <w:sz w:val="24"/>
-          <w:szCs w:val="24"/>
-        </w:rPr>
-        <w:t xml:space="preserve"> (this is redundant because of case 3…)</w:t>
+        <w:t>-220 &lt; y &lt; 2200 yards</w:t>
       </w:r>
     </w:p>
     <w:p>
@@ -735,6 +890,30 @@
           <w:sz w:val="24"/>
           <w:szCs w:val="24"/>
         </w:rPr>
+        <w:t>25 &lt; z &lt; -600 feet (this is redundant because of case 3…)</w:t>
+      </w:r>
+    </w:p>
+    <w:p>
+      <w:pPr>
+        <w:pStyle w:val="ListParagraph"/>
+        <w:numPr>
+          <w:ilvl w:val="1"/>
+          <w:numId w:val="3"/>
+        </w:numPr>
+        <w:tabs>
+          <w:tab w:val="left" w:pos="2940"/>
+        </w:tabs>
+        <w:jc w:val="both"/>
+        <w:rPr>
+          <w:sz w:val="24"/>
+          <w:szCs w:val="24"/>
+        </w:rPr>
+      </w:pPr>
+      <w:r>
+        <w:rPr>
+          <w:sz w:val="24"/>
+          <w:szCs w:val="24"/>
+        </w:rPr>
         <w:t>Knots &lt; 40</w:t>
       </w:r>
     </w:p>
@@ -773,7 +952,21 @@
           <w:sz w:val="24"/>
           <w:szCs w:val="24"/>
         </w:rPr>
-        <w:t>: Depth according to the 3 boarder zones</w:t>
+        <w:t xml:space="preserve">: </w:t>
+      </w:r>
+      <w:r>
+        <w:rPr>
+          <w:sz w:val="24"/>
+          <w:szCs w:val="24"/>
+        </w:rPr>
+        <w:t>Check Boundary (X,Y and Depth</w:t>
+      </w:r>
+      <w:r>
+        <w:rPr>
+          <w:sz w:val="24"/>
+          <w:szCs w:val="24"/>
+        </w:rPr>
+        <w:t xml:space="preserve"> according to the 3 boarder zones</w:t>
       </w:r>
       <w:r>
         <w:rPr>
@@ -781,6 +974,13 @@
           <w:szCs w:val="24"/>
         </w:rPr>
         <w:t xml:space="preserve"> </w:t>
+      </w:r>
+      <w:r>
+        <w:rPr>
+          <w:sz w:val="24"/>
+          <w:szCs w:val="24"/>
+        </w:rPr>
+        <w:t>)</w:t>
       </w:r>
     </w:p>
     <w:p>
@@ -811,30 +1011,6 @@
       <w:pPr>
         <w:pStyle w:val="ListParagraph"/>
         <w:numPr>
-          <w:ilvl w:val="2"/>
-          <w:numId w:val="3"/>
-        </w:numPr>
-        <w:tabs>
-          <w:tab w:val="left" w:pos="2940"/>
-        </w:tabs>
-        <w:jc w:val="both"/>
-        <w:rPr>
-          <w:sz w:val="24"/>
-          <w:szCs w:val="24"/>
-        </w:rPr>
-      </w:pPr>
-      <w:r>
-        <w:rPr>
-          <w:sz w:val="24"/>
-          <w:szCs w:val="24"/>
-        </w:rPr>
-        <w:t>Needs 2 out of 5 occurrences for Projected Position</w:t>
-      </w:r>
-    </w:p>
-    <w:p>
-      <w:pPr>
-        <w:pStyle w:val="ListParagraph"/>
-        <w:numPr>
           <w:ilvl w:val="1"/>
           <w:numId w:val="3"/>
         </w:numPr>
@@ -852,6 +1028,7 @@
           <w:sz w:val="24"/>
           <w:szCs w:val="24"/>
         </w:rPr>
+        <w:lastRenderedPageBreak/>
         <w:t>See border zone diagram</w:t>
       </w:r>
     </w:p>
@@ -900,23 +1077,7 @@
           <w:sz w:val="24"/>
           <w:szCs w:val="24"/>
         </w:rPr>
-        <w:t xml:space="preserve">Middle Boundary: -165 &lt; </w:t>
-      </w:r>
-      <w:proofErr w:type="gramStart"/>
-      <w:r>
-        <w:rPr>
-          <w:sz w:val="24"/>
-          <w:szCs w:val="24"/>
-        </w:rPr>
-        <w:t>z ,</w:t>
-      </w:r>
-      <w:proofErr w:type="gramEnd"/>
-      <w:r>
-        <w:rPr>
-          <w:sz w:val="24"/>
-          <w:szCs w:val="24"/>
-        </w:rPr>
-        <w:t xml:space="preserve"> -75</w:t>
+        <w:t>Middle Boundary: -165 &lt; z , -75</w:t>
       </w:r>
     </w:p>
     <w:p>
@@ -964,22 +1125,7 @@
           <w:sz w:val="24"/>
           <w:szCs w:val="24"/>
         </w:rPr>
-        <w:lastRenderedPageBreak/>
-        <w:t xml:space="preserve">Case </w:t>
-      </w:r>
-      <w:r>
-        <w:rPr>
-          <w:sz w:val="24"/>
-          <w:szCs w:val="24"/>
-        </w:rPr>
-        <w:t>3</w:t>
-      </w:r>
-      <w:r>
-        <w:rPr>
-          <w:sz w:val="24"/>
-          <w:szCs w:val="24"/>
-        </w:rPr>
-        <w:t xml:space="preserve">: No PP Data coming in </w:t>
+        <w:t>Case 3: Check Boundary Predicted</w:t>
       </w:r>
     </w:p>
     <w:p>
@@ -1003,33 +1149,7 @@
           <w:sz w:val="24"/>
           <w:szCs w:val="24"/>
         </w:rPr>
-        <w:t>Set Alarm after R seconds</w:t>
-      </w:r>
-    </w:p>
-    <w:p>
-      <w:pPr>
-        <w:pStyle w:val="ListParagraph"/>
-        <w:numPr>
-          <w:ilvl w:val="1"/>
-          <w:numId w:val="3"/>
-        </w:numPr>
-        <w:tabs>
-          <w:tab w:val="left" w:pos="2940"/>
-        </w:tabs>
-        <w:jc w:val="both"/>
-        <w:rPr>
-          <w:color w:val="FF0000"/>
-          <w:sz w:val="24"/>
-          <w:szCs w:val="24"/>
-        </w:rPr>
-      </w:pPr>
-      <w:r>
-        <w:rPr>
-          <w:color w:val="FF0000"/>
-          <w:sz w:val="24"/>
-          <w:szCs w:val="24"/>
-        </w:rPr>
-        <w:t>Need to define R</w:t>
+        <w:t>Same as before but with predicted position value</w:t>
       </w:r>
     </w:p>
     <w:p>
@@ -1060,15 +1180,15 @@
         </w:rPr>
         <w:t xml:space="preserve"> </w:t>
       </w:r>
+      <w:r>
+        <w:rPr>
+          <w:sz w:val="24"/>
+          <w:szCs w:val="24"/>
+          <w:u w:val="single"/>
+        </w:rPr>
+        <w:t>requirements</w:t>
+      </w:r>
       <w:proofErr w:type="gramStart"/>
-      <w:r>
-        <w:rPr>
-          <w:sz w:val="24"/>
-          <w:szCs w:val="24"/>
-          <w:u w:val="single"/>
-        </w:rPr>
-        <w:t>requirements</w:t>
-      </w:r>
       <w:r>
         <w:rPr>
           <w:sz w:val="24"/>
@@ -1275,166 +1395,6 @@
     </w:p>
     <w:p>
       <w:pPr>
-        <w:tabs>
-          <w:tab w:val="left" w:pos="2940"/>
-        </w:tabs>
-        <w:rPr>
-          <w:sz w:val="24"/>
-          <w:szCs w:val="24"/>
-        </w:rPr>
-      </w:pPr>
-    </w:p>
-    <w:p>
-      <w:pPr>
-        <w:tabs>
-          <w:tab w:val="left" w:pos="2940"/>
-        </w:tabs>
-        <w:rPr>
-          <w:sz w:val="24"/>
-          <w:szCs w:val="24"/>
-        </w:rPr>
-      </w:pPr>
-    </w:p>
-    <w:p>
-      <w:pPr>
-        <w:pStyle w:val="ListParagraph"/>
-        <w:numPr>
-          <w:ilvl w:val="0"/>
-          <w:numId w:val="3"/>
-        </w:numPr>
-        <w:tabs>
-          <w:tab w:val="left" w:pos="2940"/>
-        </w:tabs>
-        <w:jc w:val="both"/>
-        <w:rPr>
-          <w:sz w:val="24"/>
-          <w:szCs w:val="24"/>
-        </w:rPr>
-      </w:pPr>
-      <w:r>
-        <w:rPr>
-          <w:sz w:val="24"/>
-          <w:szCs w:val="24"/>
-        </w:rPr>
-        <w:t xml:space="preserve">Case 4: </w:t>
-      </w:r>
-      <w:r>
-        <w:rPr>
-          <w:sz w:val="24"/>
-          <w:szCs w:val="24"/>
-        </w:rPr>
-        <w:t>Projected X/Y Boundary and Depth violation</w:t>
-      </w:r>
-      <w:r>
-        <w:rPr>
-          <w:sz w:val="24"/>
-          <w:szCs w:val="24"/>
-        </w:rPr>
-        <w:t xml:space="preserve"> (NEEDS 2 OUT OF 5 OCCURANCES)</w:t>
-      </w:r>
-    </w:p>
-    <w:p>
-      <w:pPr>
-        <w:pStyle w:val="ListParagraph"/>
-        <w:numPr>
-          <w:ilvl w:val="1"/>
-          <w:numId w:val="3"/>
-        </w:numPr>
-        <w:tabs>
-          <w:tab w:val="left" w:pos="2940"/>
-        </w:tabs>
-        <w:jc w:val="both"/>
-        <w:rPr>
-          <w:color w:val="FF0000"/>
-          <w:sz w:val="24"/>
-          <w:szCs w:val="24"/>
-        </w:rPr>
-      </w:pPr>
-      <w:r>
-        <w:rPr>
-          <w:color w:val="FF0000"/>
-          <w:sz w:val="24"/>
-          <w:szCs w:val="24"/>
-        </w:rPr>
-        <w:t xml:space="preserve">Projected position after </w:t>
-      </w:r>
-      <w:r>
-        <w:rPr>
-          <w:color w:val="FF0000"/>
-          <w:sz w:val="24"/>
-          <w:szCs w:val="24"/>
-        </w:rPr>
-        <w:t xml:space="preserve">S seconds is </w:t>
-      </w:r>
-      <w:r>
-        <w:rPr>
-          <w:color w:val="FF0000"/>
-          <w:sz w:val="24"/>
-          <w:szCs w:val="24"/>
-        </w:rPr>
-        <w:t>out of bounds in case 1 (maybe list this under case 1)</w:t>
-      </w:r>
-    </w:p>
-    <w:p>
-      <w:pPr>
-        <w:pStyle w:val="ListParagraph"/>
-        <w:numPr>
-          <w:ilvl w:val="0"/>
-          <w:numId w:val="3"/>
-        </w:numPr>
-        <w:tabs>
-          <w:tab w:val="left" w:pos="2940"/>
-        </w:tabs>
-        <w:jc w:val="both"/>
-        <w:rPr>
-          <w:sz w:val="24"/>
-          <w:szCs w:val="24"/>
-        </w:rPr>
-      </w:pPr>
-      <w:r>
-        <w:rPr>
-          <w:sz w:val="24"/>
-          <w:szCs w:val="24"/>
-        </w:rPr>
-        <w:t>Case 5: Projected Depth Violation?</w:t>
-      </w:r>
-      <w:r>
-        <w:rPr>
-          <w:sz w:val="24"/>
-          <w:szCs w:val="24"/>
-        </w:rPr>
-        <w:t xml:space="preserve"> (NEEDS 2 OUT OF 5 OCCURANCES)</w:t>
-      </w:r>
-    </w:p>
-    <w:p>
-      <w:pPr>
-        <w:pStyle w:val="ListParagraph"/>
-        <w:numPr>
-          <w:ilvl w:val="1"/>
-          <w:numId w:val="3"/>
-        </w:numPr>
-        <w:tabs>
-          <w:tab w:val="left" w:pos="2940"/>
-        </w:tabs>
-        <w:jc w:val="both"/>
-        <w:rPr>
-          <w:color w:val="FF0000"/>
-          <w:sz w:val="24"/>
-          <w:szCs w:val="24"/>
-        </w:rPr>
-      </w:pPr>
-      <w:r>
-        <w:rPr>
-          <w:color w:val="FF0000"/>
-          <w:sz w:val="24"/>
-          <w:szCs w:val="24"/>
-        </w:rPr>
-        <w:t>Need to define Projection</w:t>
-      </w:r>
-    </w:p>
-    <w:p>
-      <w:pPr>
-        <w:pStyle w:val="ListParagraph"/>
         <w:tabs>
           <w:tab w:val="left" w:pos="2940"/>
         </w:tabs>
@@ -1456,7 +1416,7 @@
 </file>
 
 <file path=word/numbering.xml><?xml version="1.0" encoding="utf-8"?>
-<w:numbering xmlns:wpc="http://schemas.microsoft.com/office/word/2010/wordprocessingCanvas" xmlns:cx="http://schemas.microsoft.com/office/drawing/2014/chartex" xmlns:cx1="http://schemas.microsoft.com/office/drawing/2015/9/8/chartex" xmlns:cx2="http://schemas.microsoft.com/office/drawing/2015/10/21/chartex" xmlns:cx3="http://schemas.microsoft.com/office/drawing/2016/5/9/chartex" xmlns:cx4="http://schemas.microsoft.com/office/drawing/2016/5/10/chartex" xmlns:cx5="http://schemas.microsoft.com/office/drawing/2016/5/11/chartex" xmlns:cx6="http://schemas.microsoft.com/office/drawing/2016/5/12/chartex" xmlns:cx7="http://schemas.microsoft.com/office/drawing/2016/5/13/chartex" xmlns:cx8="http://schemas.microsoft.com/office/drawing/2016/5/14/chartex" xmlns:mc="http://schemas.openxmlformats.org/markup-compatibility/2006" xmlns:aink="http://schemas.microsoft.com/office/drawing/2016/ink" xmlns:am3d="http://schemas.microsoft.com/office/drawing/2017/model3d" xmlns:o="urn:schemas-microsoft-com:office:office" xmlns:oel="http://schemas.microsoft.com/office/2019/extlst" xmlns:r="http://schemas.openxmlformats.org/officeDocument/2006/relationships" xmlns:m="http://schemas.openxmlformats.org/officeDocument/2006/math" xmlns:v="urn:schemas-microsoft-com:vml" xmlns:wp14="http://schemas.microsoft.com/office/word/2010/wordprocessingDrawing" xmlns:wp="http://schemas.openxmlformats.org/drawingml/2006/wordprocessingDrawing" xmlns:w10="urn:schemas-microsoft-com:office:word" xmlns:w="http://schemas.openxmlformats.org/wordprocessingml/2006/main" xmlns:w14="http://schemas.microsoft.com/office/word/2010/wordml" xmlns:w15="http://schemas.microsoft.com/office/word/2012/wordml" xmlns:w16cex="http://schemas.microsoft.com/office/word/2018/wordml/cex" xmlns:w16cid="http://schemas.microsoft.com/office/word/2016/wordml/cid" xmlns:w16="http://schemas.microsoft.com/office/word/2018/wordml" xmlns:w16sdtdh="http://schemas.microsoft.com/office/word/2020/wordml/sdtdatahash" xmlns:w16se="http://schemas.microsoft.com/office/word/2015/wordml/symex" xmlns:wpg="http://schemas.microsoft.com/office/word/2010/wordprocessingGroup" xmlns:wpi="http://schemas.microsoft.com/office/word/2010/wordprocessingInk" xmlns:wne="http://schemas.microsoft.com/office/word/2006/wordml" xmlns:wps="http://schemas.microsoft.com/office/word/2010/wordprocessingShape" mc:Ignorable="w14 w15 w16se w16cid w16 w16cex w16sdtdh wp14">
+<w:numbering xmlns:wpc="http://schemas.microsoft.com/office/word/2010/wordprocessingCanvas" xmlns:cx="http://schemas.microsoft.com/office/drawing/2014/chartex" xmlns:cx1="http://schemas.microsoft.com/office/drawing/2015/9/8/chartex" xmlns:mc="http://schemas.openxmlformats.org/markup-compatibility/2006" xmlns:o="urn:schemas-microsoft-com:office:office" xmlns:r="http://schemas.openxmlformats.org/officeDocument/2006/relationships" xmlns:m="http://schemas.openxmlformats.org/officeDocument/2006/math" xmlns:v="urn:schemas-microsoft-com:vml" xmlns:wp14="http://schemas.microsoft.com/office/word/2010/wordprocessingDrawing" xmlns:wp="http://schemas.openxmlformats.org/drawingml/2006/wordprocessingDrawing" xmlns:w10="urn:schemas-microsoft-com:office:word" xmlns:w="http://schemas.openxmlformats.org/wordprocessingml/2006/main" xmlns:w14="http://schemas.microsoft.com/office/word/2010/wordml" xmlns:w15="http://schemas.microsoft.com/office/word/2012/wordml" xmlns:w16se="http://schemas.microsoft.com/office/word/2015/wordml/symex" xmlns:wpg="http://schemas.microsoft.com/office/word/2010/wordprocessingGroup" xmlns:wpi="http://schemas.microsoft.com/office/word/2010/wordprocessingInk" xmlns:wne="http://schemas.microsoft.com/office/word/2006/wordml" xmlns:wps="http://schemas.microsoft.com/office/word/2010/wordprocessingShape" mc:Ignorable="w14 w15 w16se wp14">
   <w:abstractNum w:abstractNumId="0" w15:restartNumberingAfterBreak="0">
     <w:nsid w:val="2FE23DB0"/>
     <w:multiLevelType w:val="hybridMultilevel"/>
@@ -2135,29 +2095,29 @@
       </w:rPr>
     </w:lvl>
   </w:abstractNum>
-  <w:num w:numId="1" w16cid:durableId="1726369749">
+  <w:num w:numId="1">
     <w:abstractNumId w:val="3"/>
   </w:num>
-  <w:num w:numId="2" w16cid:durableId="1252666963">
+  <w:num w:numId="2">
     <w:abstractNumId w:val="4"/>
   </w:num>
-  <w:num w:numId="3" w16cid:durableId="1926844789">
+  <w:num w:numId="3">
     <w:abstractNumId w:val="0"/>
   </w:num>
-  <w:num w:numId="4" w16cid:durableId="244926279">
+  <w:num w:numId="4">
     <w:abstractNumId w:val="1"/>
   </w:num>
-  <w:num w:numId="5" w16cid:durableId="1905139096">
+  <w:num w:numId="5">
     <w:abstractNumId w:val="5"/>
   </w:num>
-  <w:num w:numId="6" w16cid:durableId="1692292793">
+  <w:num w:numId="6">
     <w:abstractNumId w:val="2"/>
   </w:num>
 </w:numbering>
 </file>
 
 <file path=word/styles.xml><?xml version="1.0" encoding="utf-8"?>
-<w:styles xmlns:mc="http://schemas.openxmlformats.org/markup-compatibility/2006" xmlns:r="http://schemas.openxmlformats.org/officeDocument/2006/relationships" xmlns:w="http://schemas.openxmlformats.org/wordprocessingml/2006/main" xmlns:w14="http://schemas.microsoft.com/office/word/2010/wordml" xmlns:w15="http://schemas.microsoft.com/office/word/2012/wordml" xmlns:w16cex="http://schemas.microsoft.com/office/word/2018/wordml/cex" xmlns:w16cid="http://schemas.microsoft.com/office/word/2016/wordml/cid" xmlns:w16="http://schemas.microsoft.com/office/word/2018/wordml" xmlns:w16sdtdh="http://schemas.microsoft.com/office/word/2020/wordml/sdtdatahash" xmlns:w16se="http://schemas.microsoft.com/office/word/2015/wordml/symex" mc:Ignorable="w14 w15 w16se w16cid w16 w16cex w16sdtdh">
+<w:styles xmlns:mc="http://schemas.openxmlformats.org/markup-compatibility/2006" xmlns:r="http://schemas.openxmlformats.org/officeDocument/2006/relationships" xmlns:w="http://schemas.openxmlformats.org/wordprocessingml/2006/main" xmlns:w14="http://schemas.microsoft.com/office/word/2010/wordml" xmlns:w15="http://schemas.microsoft.com/office/word/2012/wordml" xmlns:w16se="http://schemas.microsoft.com/office/word/2015/wordml/symex" mc:Ignorable="w14 w15 w16se">
   <w:docDefaults>
     <w:rPrDefault>
       <w:rPr>
@@ -2173,7 +2133,7 @@
       </w:pPr>
     </w:pPrDefault>
   </w:docDefaults>
-  <w:latentStyles w:defLockedState="0" w:defUIPriority="99" w:defSemiHidden="0" w:defUnhideWhenUsed="0" w:defQFormat="0" w:count="376">
+  <w:latentStyles w:defLockedState="0" w:defUIPriority="99" w:defSemiHidden="0" w:defUnhideWhenUsed="0" w:defQFormat="0" w:count="371">
     <w:lsdException w:name="Normal" w:uiPriority="0" w:qFormat="1"/>
     <w:lsdException w:name="heading 1" w:uiPriority="9" w:qFormat="1"/>
     <w:lsdException w:name="heading 2" w:semiHidden="1" w:uiPriority="9" w:unhideWhenUsed="1" w:qFormat="1"/>
@@ -2545,11 +2505,6 @@
     <w:lsdException w:name="List Table 5 Dark Accent 6" w:uiPriority="50"/>
     <w:lsdException w:name="List Table 6 Colorful Accent 6" w:uiPriority="51"/>
     <w:lsdException w:name="List Table 7 Colorful Accent 6" w:uiPriority="52"/>
-    <w:lsdException w:name="Mention" w:semiHidden="1" w:unhideWhenUsed="1"/>
-    <w:lsdException w:name="Smart Hyperlink" w:semiHidden="1" w:unhideWhenUsed="1"/>
-    <w:lsdException w:name="Hashtag" w:semiHidden="1" w:unhideWhenUsed="1"/>
-    <w:lsdException w:name="Unresolved Mention" w:semiHidden="1" w:unhideWhenUsed="1"/>
-    <w:lsdException w:name="Smart Link" w:semiHidden="1" w:unhideWhenUsed="1"/>
   </w:latentStyles>
   <w:style w:type="paragraph" w:default="1" w:styleId="Normal">
     <w:name w:val="Normal"/>

</xml_diff>